<commit_message>
landing page and search page done
</commit_message>
<xml_diff>
--- a/User Story & Product Backlog.docx
+++ b/User Story & Product Backlog.docx
@@ -2492,47 +2492,85 @@
     </w:p>
     <w:p>
       <w:pPr>
-        <w:spacing w:line="360" w:lineRule="auto"/>
-        <w:rPr>
-          <w:rFonts w:ascii="Times New Roman" w:hAnsi="Times New Roman" w:cs="Times New Roman"/>
-          <w:b/>
-          <w:bCs/>
-          <w:sz w:val="24"/>
-          <w:szCs w:val="24"/>
-          <w:lang w:val="en-US"/>
-        </w:rPr>
-      </w:pPr>
-    </w:p>
-    <w:p>
-      <w:pPr>
-        <w:spacing w:line="360" w:lineRule="auto"/>
-        <w:rPr>
-          <w:rFonts w:ascii="Times New Roman" w:hAnsi="Times New Roman" w:cs="Times New Roman"/>
-          <w:b/>
-          <w:bCs/>
-          <w:sz w:val="24"/>
-          <w:szCs w:val="24"/>
-          <w:lang w:val="en-US"/>
-        </w:rPr>
-      </w:pPr>
-    </w:p>
-    <w:p>
-      <w:pPr>
-        <w:spacing w:line="360" w:lineRule="auto"/>
-        <w:rPr>
-          <w:rFonts w:ascii="Times New Roman" w:hAnsi="Times New Roman" w:cs="Times New Roman"/>
-          <w:sz w:val="24"/>
-          <w:szCs w:val="24"/>
-        </w:rPr>
-      </w:pPr>
-      <w:r>
-        <w:rPr>
-          <w:rFonts w:ascii="Times New Roman" w:hAnsi="Times New Roman" w:cs="Times New Roman"/>
-          <w:b/>
-          <w:bCs/>
-          <w:sz w:val="24"/>
-          <w:szCs w:val="24"/>
-        </w:rPr>
+        <w:pStyle w:val="Paragraphedeliste"/>
+        <w:numPr>
+          <w:ilvl w:val="0"/>
+          <w:numId w:val="2"/>
+        </w:numPr>
+        <w:spacing w:line="360" w:lineRule="auto"/>
+        <w:rPr>
+          <w:rFonts w:ascii="Times New Roman" w:hAnsi="Times New Roman" w:cs="Times New Roman"/>
+          <w:sz w:val="24"/>
+          <w:szCs w:val="24"/>
+        </w:rPr>
+      </w:pPr>
+      <w:r>
+        <w:rPr>
+          <w:rFonts w:ascii="Times New Roman" w:hAnsi="Times New Roman" w:cs="Times New Roman"/>
+          <w:sz w:val="24"/>
+          <w:szCs w:val="24"/>
+        </w:rPr>
+        <w:t xml:space="preserve">Faire qu’après avoir saisi le commentaire dans </w:t>
+      </w:r>
+      <w:r>
+        <w:rPr>
+          <w:rFonts w:ascii="Times New Roman" w:hAnsi="Times New Roman" w:cs="Times New Roman"/>
+          <w:sz w:val="24"/>
+          <w:szCs w:val="24"/>
+        </w:rPr>
+        <w:t>le “Add a c</w:t>
+      </w:r>
+      <w:r>
+        <w:rPr>
+          <w:rFonts w:ascii="Times New Roman" w:hAnsi="Times New Roman" w:cs="Times New Roman"/>
+          <w:sz w:val="24"/>
+          <w:szCs w:val="24"/>
+        </w:rPr>
+        <w:t>omment » sur le landing page, en validant du clavier ça envoie le commentaire (sans avoir à implémenter un bouton d’envoie)</w:t>
+      </w:r>
+    </w:p>
+    <w:p>
+      <w:pPr>
+        <w:spacing w:line="360" w:lineRule="auto"/>
+        <w:rPr>
+          <w:rFonts w:ascii="Times New Roman" w:hAnsi="Times New Roman" w:cs="Times New Roman"/>
+          <w:b/>
+          <w:bCs/>
+          <w:sz w:val="24"/>
+          <w:szCs w:val="24"/>
+        </w:rPr>
+      </w:pPr>
+    </w:p>
+    <w:p>
+      <w:pPr>
+        <w:spacing w:line="360" w:lineRule="auto"/>
+        <w:rPr>
+          <w:rFonts w:ascii="Times New Roman" w:hAnsi="Times New Roman" w:cs="Times New Roman"/>
+          <w:b/>
+          <w:bCs/>
+          <w:sz w:val="24"/>
+          <w:szCs w:val="24"/>
+        </w:rPr>
+      </w:pPr>
+    </w:p>
+    <w:p>
+      <w:pPr>
+        <w:spacing w:line="360" w:lineRule="auto"/>
+        <w:rPr>
+          <w:rFonts w:ascii="Times New Roman" w:hAnsi="Times New Roman" w:cs="Times New Roman"/>
+          <w:sz w:val="24"/>
+          <w:szCs w:val="24"/>
+        </w:rPr>
+      </w:pPr>
+      <w:r>
+        <w:rPr>
+          <w:rFonts w:ascii="Times New Roman" w:hAnsi="Times New Roman" w:cs="Times New Roman"/>
+          <w:b/>
+          <w:bCs/>
+          <w:sz w:val="24"/>
+          <w:szCs w:val="24"/>
+        </w:rPr>
+        <w:lastRenderedPageBreak/>
         <w:t>Perspectives :</w:t>
       </w:r>
     </w:p>
@@ -2579,7 +2617,6 @@
           <w:sz w:val="24"/>
           <w:szCs w:val="24"/>
         </w:rPr>
-        <w:lastRenderedPageBreak/>
         <w:t>Logo de l’app</w:t>
       </w:r>
     </w:p>

</xml_diff>